<commit_message>
updated with escenarios 7 and 8
</commit_message>
<xml_diff>
--- a/CALCULO1/colaborativo-semana4-diego.docx
+++ b/CALCULO1/colaborativo-semana4-diego.docx
@@ -1503,88 +1503,285 @@
           <w:sz w:val="24"/>
           <w:szCs w:val="24"/>
         </w:rPr>
-        <w:t xml:space="preserve">anizales Bogota notamos que el triangulo que se forma </w:t>
-      </w:r>
+        <w:t xml:space="preserve">anizales Bogota notamos que el triangulo que se forma tiene dos </w:t>
+      </w:r>
+      <w:r>
+        <w:rPr>
+          <w:rFonts w:ascii="SimSun" w:hAnsi="SimSun" w:eastAsia="SimSun" w:cs="SimSun"/>
+          <w:sz w:val="24"/>
+          <w:szCs w:val="24"/>
+          <w:lang w:val="en-US"/>
+        </w:rPr>
+        <w:t>ángulos</w:t>
+      </w:r>
+      <w:r>
+        <w:rPr>
+          <w:rFonts w:ascii="SimSun" w:hAnsi="SimSun" w:eastAsia="SimSun" w:cs="SimSun"/>
+          <w:sz w:val="24"/>
+          <w:szCs w:val="24"/>
+        </w:rPr>
+        <w:t xml:space="preserve"> iguales por ende al hallar una de las distancias podemos decir que la otra es equivalente. </w:t>
+      </w:r>
+    </w:p>
+    <w:p>
+      <w:pPr>
+        <w:rPr>
+          <w:rFonts w:ascii="SimSun" w:hAnsi="SimSun" w:eastAsia="SimSun" w:cs="SimSun"/>
+          <w:sz w:val="24"/>
+          <w:szCs w:val="24"/>
+        </w:rPr>
+      </w:pPr>
+      <w:r>
+        <w:rPr>
+          <w:rFonts w:ascii="SimSun" w:hAnsi="SimSun" w:eastAsia="SimSun" w:cs="SimSun"/>
+          <w:sz w:val="24"/>
+          <w:szCs w:val="24"/>
+        </w:rPr>
+        <w:t xml:space="preserve">Podemos decir entonces que la distancia </w:t>
+      </w:r>
+      <w:r>
+        <w:rPr>
+          <w:rFonts w:ascii="SimSun" w:hAnsi="SimSun" w:eastAsia="SimSun" w:cs="SimSun"/>
+          <w:sz w:val="24"/>
+          <w:szCs w:val="24"/>
+          <w:lang w:val="en-US"/>
+        </w:rPr>
+        <w:t>Manizales</w:t>
+      </w:r>
+      <w:r>
+        <w:rPr>
+          <w:rFonts w:ascii="SimSun" w:hAnsi="SimSun" w:eastAsia="SimSun" w:cs="SimSun"/>
+          <w:sz w:val="24"/>
+          <w:szCs w:val="24"/>
+        </w:rPr>
+        <w:t xml:space="preserve"> medellin y </w:t>
+      </w:r>
+      <w:r>
+        <w:rPr>
+          <w:rFonts w:ascii="SimSun" w:hAnsi="SimSun" w:eastAsia="SimSun" w:cs="SimSun"/>
+          <w:sz w:val="24"/>
+          <w:szCs w:val="24"/>
+          <w:lang w:val="en-US"/>
+        </w:rPr>
+        <w:t>Manizales</w:t>
+      </w:r>
+      <w:r>
+        <w:rPr>
+          <w:rFonts w:ascii="SimSun" w:hAnsi="SimSun" w:eastAsia="SimSun" w:cs="SimSun"/>
+          <w:sz w:val="24"/>
+          <w:szCs w:val="24"/>
+        </w:rPr>
+        <w:t xml:space="preserve"> bogota es 131.13km.</w:t>
+      </w:r>
+    </w:p>
+    <w:p>
+      <w:pPr>
+        <w:rPr>
+          <w:rFonts w:ascii="SimSun" w:hAnsi="SimSun" w:eastAsia="SimSun" w:cs="SimSun"/>
+          <w:sz w:val="24"/>
+          <w:szCs w:val="24"/>
+        </w:rPr>
+      </w:pPr>
+    </w:p>
+    <w:p>
+      <w:pPr>
+        <w:rPr>
+          <w:rFonts w:hint="default" w:ascii="SimSun" w:hAnsi="SimSun" w:eastAsia="SimSun" w:cs="SimSun"/>
+          <w:sz w:val="24"/>
+          <w:szCs w:val="24"/>
+          <w:lang w:val="en-US"/>
+        </w:rPr>
+      </w:pPr>
       <w:bookmarkStart w:id="0" w:name="_GoBack"/>
-      <w:bookmarkEnd w:id="0"/>
-      <w:r>
-        <w:rPr>
-          <w:rFonts w:ascii="SimSun" w:hAnsi="SimSun" w:eastAsia="SimSun" w:cs="SimSun"/>
-          <w:sz w:val="24"/>
-          <w:szCs w:val="24"/>
-        </w:rPr>
-        <w:t xml:space="preserve">tiene dos </w:t>
-      </w:r>
-      <w:r>
-        <w:rPr>
-          <w:rFonts w:ascii="SimSun" w:hAnsi="SimSun" w:eastAsia="SimSun" w:cs="SimSun"/>
-          <w:sz w:val="24"/>
-          <w:szCs w:val="24"/>
-          <w:lang w:val="en-US"/>
-        </w:rPr>
-        <w:t>ángulos</w:t>
-      </w:r>
-      <w:r>
-        <w:rPr>
-          <w:rFonts w:ascii="SimSun" w:hAnsi="SimSun" w:eastAsia="SimSun" w:cs="SimSun"/>
-          <w:sz w:val="24"/>
-          <w:szCs w:val="24"/>
-        </w:rPr>
-        <w:t xml:space="preserve"> iguales por ende al hallar una de las distancias podemos decir que la otra es equivalente. </w:t>
-      </w:r>
-    </w:p>
-    <w:p>
-      <w:pPr>
+      <w:r>
+        <w:rPr>
+          <w:rFonts w:ascii="SimSun" w:hAnsi="SimSun" w:eastAsia="SimSun" w:cs="SimSun"/>
+          <w:sz w:val="24"/>
+          <w:szCs w:val="24"/>
+        </w:rPr>
+        <w:t xml:space="preserve">Buenas tardes </w:t>
+      </w:r>
+      <w:r>
+        <w:rPr>
+          <w:rFonts w:ascii="SimSun" w:hAnsi="SimSun" w:eastAsia="SimSun" w:cs="SimSun"/>
+          <w:sz w:val="24"/>
+          <w:szCs w:val="24"/>
+          <w:lang w:val="en-US"/>
+        </w:rPr>
+        <w:t>compañero</w:t>
+      </w:r>
+      <w:r>
+        <w:rPr>
+          <w:rFonts w:ascii="SimSun" w:hAnsi="SimSun" w:eastAsia="SimSun" w:cs="SimSun"/>
+          <w:sz w:val="24"/>
+          <w:szCs w:val="24"/>
+        </w:rPr>
+        <w:t xml:space="preserve">, para el segundo del trabajo colaborativo de esta semana </w:t>
+      </w:r>
+      <w:r>
+        <w:rPr>
+          <w:rFonts w:ascii="SimSun" w:hAnsi="SimSun" w:eastAsia="SimSun" w:cs="SimSun"/>
+          <w:sz w:val="24"/>
+          <w:szCs w:val="24"/>
+          <w:lang w:val="en-US"/>
+        </w:rPr>
+        <w:t>escogí</w:t>
+      </w:r>
+      <w:r>
+        <w:rPr>
+          <w:rFonts w:ascii="SimSun" w:hAnsi="SimSun" w:eastAsia="SimSun" w:cs="SimSun"/>
+          <w:sz w:val="24"/>
+          <w:szCs w:val="24"/>
+        </w:rPr>
+        <w:t xml:space="preserve"> hacer la </w:t>
+      </w:r>
+      <w:r>
+        <w:rPr>
+          <w:rFonts w:ascii="SimSun" w:hAnsi="SimSun" w:eastAsia="SimSun" w:cs="SimSun"/>
+          <w:sz w:val="24"/>
+          <w:szCs w:val="24"/>
+          <w:lang w:val="en-US"/>
+        </w:rPr>
+        <w:t>simulación</w:t>
+      </w:r>
+      <w:r>
+        <w:rPr>
+          <w:rFonts w:ascii="SimSun" w:hAnsi="SimSun" w:eastAsia="SimSun" w:cs="SimSun"/>
+          <w:sz w:val="24"/>
+          <w:szCs w:val="24"/>
+        </w:rPr>
+        <w:t xml:space="preserve"> de </w:t>
+      </w:r>
+      <w:r>
+        <w:rPr>
+          <w:rFonts w:ascii="SimSun" w:hAnsi="SimSun" w:eastAsia="SimSun" w:cs="SimSun"/>
+          <w:sz w:val="24"/>
+          <w:szCs w:val="24"/>
+          <w:lang w:val="en-US"/>
+        </w:rPr>
+        <w:t>envío</w:t>
+      </w:r>
+      <w:r>
+        <w:rPr>
+          <w:rFonts w:ascii="SimSun" w:hAnsi="SimSun" w:eastAsia="SimSun" w:cs="SimSun"/>
+          <w:sz w:val="24"/>
+          <w:szCs w:val="24"/>
+        </w:rPr>
+        <w:t xml:space="preserve"> de un paquete desde </w:t>
+      </w:r>
+      <w:r>
+        <w:rPr>
+          <w:rFonts w:ascii="SimSun" w:hAnsi="SimSun" w:eastAsia="SimSun" w:cs="SimSun"/>
+          <w:sz w:val="24"/>
+          <w:szCs w:val="24"/>
+          <w:lang w:val="en-US"/>
+        </w:rPr>
+        <w:t>Popayán</w:t>
+      </w:r>
+      <w:r>
+        <w:rPr>
+          <w:rFonts w:ascii="SimSun" w:hAnsi="SimSun" w:eastAsia="SimSun" w:cs="SimSun"/>
+          <w:sz w:val="24"/>
+          <w:szCs w:val="24"/>
+        </w:rPr>
+        <w:t xml:space="preserve"> Cauca mi ciudad hasta Bogota</w:t>
+      </w:r>
+      <w:r>
         <w:rPr>
           <w:rFonts w:hint="default" w:ascii="SimSun" w:hAnsi="SimSun" w:eastAsia="SimSun" w:cs="SimSun"/>
           <w:sz w:val="24"/>
           <w:szCs w:val="24"/>
           <w:lang w:val="en-US"/>
         </w:rPr>
-      </w:pPr>
-      <w:r>
-        <w:rPr>
-          <w:rFonts w:ascii="SimSun" w:hAnsi="SimSun" w:eastAsia="SimSun" w:cs="SimSun"/>
-          <w:sz w:val="24"/>
-          <w:szCs w:val="24"/>
-        </w:rPr>
-        <w:t xml:space="preserve">Podemos decir entonces que la distancia </w:t>
-      </w:r>
-      <w:r>
-        <w:rPr>
-          <w:rFonts w:ascii="SimSun" w:hAnsi="SimSun" w:eastAsia="SimSun" w:cs="SimSun"/>
-          <w:sz w:val="24"/>
-          <w:szCs w:val="24"/>
-          <w:lang w:val="en-US"/>
-        </w:rPr>
-        <w:t>Manizales</w:t>
-      </w:r>
-      <w:r>
-        <w:rPr>
-          <w:rFonts w:ascii="SimSun" w:hAnsi="SimSun" w:eastAsia="SimSun" w:cs="SimSun"/>
-          <w:sz w:val="24"/>
-          <w:szCs w:val="24"/>
-        </w:rPr>
-        <w:t xml:space="preserve"> medellin y </w:t>
-      </w:r>
-      <w:r>
-        <w:rPr>
-          <w:rFonts w:ascii="SimSun" w:hAnsi="SimSun" w:eastAsia="SimSun" w:cs="SimSun"/>
-          <w:sz w:val="24"/>
-          <w:szCs w:val="24"/>
-          <w:lang w:val="en-US"/>
-        </w:rPr>
-        <w:t>Manizales</w:t>
-      </w:r>
-      <w:r>
-        <w:rPr>
-          <w:rFonts w:ascii="SimSun" w:hAnsi="SimSun" w:eastAsia="SimSun" w:cs="SimSun"/>
-          <w:sz w:val="24"/>
-          <w:szCs w:val="24"/>
-        </w:rPr>
-        <w:t xml:space="preserve"> bogota es 131.13km.</w:t>
-      </w:r>
-    </w:p>
+        <w:t xml:space="preserve"> DC</w:t>
+      </w:r>
+      <w:r>
+        <w:rPr>
+          <w:rFonts w:ascii="SimSun" w:hAnsi="SimSun" w:eastAsia="SimSun" w:cs="SimSun"/>
+          <w:sz w:val="24"/>
+          <w:szCs w:val="24"/>
+        </w:rPr>
+        <w:t xml:space="preserve">, dicho paquete pesa 5kg y tiene las siguientes dimensiones : 35cmx40cmx10cm y fue declarado por un valor de $120.000 cop. El costo del </w:t>
+      </w:r>
+      <w:r>
+        <w:rPr>
+          <w:rFonts w:ascii="SimSun" w:hAnsi="SimSun" w:eastAsia="SimSun" w:cs="SimSun"/>
+          <w:sz w:val="24"/>
+          <w:szCs w:val="24"/>
+          <w:lang w:val="en-US"/>
+        </w:rPr>
+        <w:t>envío</w:t>
+      </w:r>
+      <w:r>
+        <w:rPr>
+          <w:rFonts w:ascii="SimSun" w:hAnsi="SimSun" w:eastAsia="SimSun" w:cs="SimSun"/>
+          <w:sz w:val="24"/>
+          <w:szCs w:val="24"/>
+        </w:rPr>
+        <w:t xml:space="preserve"> seria $24150 cop en la empresa de </w:t>
+      </w:r>
+      <w:r>
+        <w:rPr>
+          <w:rFonts w:ascii="SimSun" w:hAnsi="SimSun" w:eastAsia="SimSun" w:cs="SimSun"/>
+          <w:sz w:val="24"/>
+          <w:szCs w:val="24"/>
+          <w:lang w:val="en-US"/>
+        </w:rPr>
+        <w:t>envíos</w:t>
+      </w:r>
+      <w:r>
+        <w:rPr>
+          <w:rFonts w:ascii="SimSun" w:hAnsi="SimSun" w:eastAsia="SimSun" w:cs="SimSun"/>
+          <w:sz w:val="24"/>
+          <w:szCs w:val="24"/>
+        </w:rPr>
+        <w:t xml:space="preserve"> Servientrega con un servicio que brindan llamado </w:t>
+      </w:r>
+      <w:r>
+        <w:rPr>
+          <w:rFonts w:ascii="SimSun" w:hAnsi="SimSun" w:eastAsia="SimSun" w:cs="SimSun"/>
+          <w:sz w:val="24"/>
+          <w:szCs w:val="24"/>
+          <w:lang w:val="en-US"/>
+        </w:rPr>
+        <w:t>Mercancía</w:t>
+      </w:r>
+      <w:r>
+        <w:rPr>
+          <w:rFonts w:ascii="SimSun" w:hAnsi="SimSun" w:eastAsia="SimSun" w:cs="SimSun"/>
+          <w:sz w:val="24"/>
+          <w:szCs w:val="24"/>
+        </w:rPr>
+        <w:t xml:space="preserve"> Premier y que </w:t>
+      </w:r>
+      <w:r>
+        <w:rPr>
+          <w:rFonts w:ascii="SimSun" w:hAnsi="SimSun" w:eastAsia="SimSun" w:cs="SimSun"/>
+          <w:sz w:val="24"/>
+          <w:szCs w:val="24"/>
+          <w:lang w:val="en-US"/>
+        </w:rPr>
+        <w:t>tardaría</w:t>
+      </w:r>
+      <w:r>
+        <w:rPr>
+          <w:rFonts w:ascii="SimSun" w:hAnsi="SimSun" w:eastAsia="SimSun" w:cs="SimSun"/>
+          <w:sz w:val="24"/>
+          <w:szCs w:val="24"/>
+        </w:rPr>
+        <w:t xml:space="preserve"> un tiempo de 48 horas por via terrestre</w:t>
+      </w:r>
+      <w:r>
+        <w:rPr>
+          <w:rFonts w:hint="default" w:ascii="SimSun" w:hAnsi="SimSun" w:eastAsia="SimSun" w:cs="SimSun"/>
+          <w:sz w:val="24"/>
+          <w:szCs w:val="24"/>
+          <w:lang w:val="en-US"/>
+        </w:rPr>
+        <w:t>.</w:t>
+      </w:r>
+    </w:p>
+    <w:bookmarkEnd w:id="0"/>
     <w:sectPr>
       <w:pgSz w:w="11906" w:h="16838"/>
       <w:pgMar w:top="1440" w:right="1800" w:bottom="1440" w:left="1800" w:header="720" w:footer="720" w:gutter="0"/>

</xml_diff>